<commit_message>
updates before catalina upgrade
</commit_message>
<xml_diff>
--- a/scores/SEE3.docx
+++ b/scores/SEE3.docx
@@ -1,6 +1,6 @@
 
 <file path=word/document.xml><?xml version="1.0" encoding="utf-8"?>
-<w:document xmlns:wpc="http://schemas.microsoft.com/office/word/2010/wordprocessingCanvas" xmlns:mo="http://schemas.microsoft.com/office/mac/office/2008/main" xmlns:mc="http://schemas.openxmlformats.org/markup-compatibility/2006" xmlns:mv="urn:schemas-microsoft-com:mac:vml" xmlns:o="urn:schemas-microsoft-com:office:office" xmlns:r="http://schemas.openxmlformats.org/officeDocument/2006/relationships" xmlns:m="http://schemas.openxmlformats.org/officeDocument/2006/math" xmlns:v="urn:schemas-microsoft-com:vml" xmlns:wp14="http://schemas.microsoft.com/office/word/2010/wordprocessingDrawing" xmlns:wp="http://schemas.openxmlformats.org/drawingml/2006/wordprocessingDrawing" xmlns:w10="urn:schemas-microsoft-com:office:word" xmlns:w="http://schemas.openxmlformats.org/wordprocessingml/2006/main" xmlns:w14="http://schemas.microsoft.com/office/word/2010/wordml" xmlns:w15="http://schemas.microsoft.com/office/word/2012/wordml" xmlns:wpg="http://schemas.microsoft.com/office/word/2010/wordprocessingGroup" xmlns:wpi="http://schemas.microsoft.com/office/word/2010/wordprocessingInk" xmlns:wne="http://schemas.microsoft.com/office/word/2006/wordml" xmlns:wps="http://schemas.microsoft.com/office/word/2010/wordprocessingShape" mc:Ignorable="w14 w15 wp14">
+<w:document xmlns:wpc="http://schemas.microsoft.com/office/word/2010/wordprocessingCanvas" xmlns:cx="http://schemas.microsoft.com/office/drawing/2014/chartex" xmlns:cx1="http://schemas.microsoft.com/office/drawing/2015/9/8/chartex" xmlns:cx2="http://schemas.microsoft.com/office/drawing/2015/10/21/chartex" xmlns:cx3="http://schemas.microsoft.com/office/drawing/2016/5/9/chartex" xmlns:cx4="http://schemas.microsoft.com/office/drawing/2016/5/10/chartex" xmlns:cx5="http://schemas.microsoft.com/office/drawing/2016/5/11/chartex" xmlns:cx6="http://schemas.microsoft.com/office/drawing/2016/5/12/chartex" xmlns:cx7="http://schemas.microsoft.com/office/drawing/2016/5/13/chartex" xmlns:cx8="http://schemas.microsoft.com/office/drawing/2016/5/14/chartex" xmlns:mc="http://schemas.openxmlformats.org/markup-compatibility/2006" xmlns:aink="http://schemas.microsoft.com/office/drawing/2016/ink" xmlns:am3d="http://schemas.microsoft.com/office/drawing/2017/model3d" xmlns:o="urn:schemas-microsoft-com:office:office" xmlns:r="http://schemas.openxmlformats.org/officeDocument/2006/relationships" xmlns:m="http://schemas.openxmlformats.org/officeDocument/2006/math" xmlns:v="urn:schemas-microsoft-com:vml" xmlns:wp14="http://schemas.microsoft.com/office/word/2010/wordprocessingDrawing" xmlns:wp="http://schemas.openxmlformats.org/drawingml/2006/wordprocessingDrawing" xmlns:w10="urn:schemas-microsoft-com:office:word" xmlns:w="http://schemas.openxmlformats.org/wordprocessingml/2006/main" xmlns:w14="http://schemas.microsoft.com/office/word/2010/wordml" xmlns:w15="http://schemas.microsoft.com/office/word/2012/wordml" xmlns:w16cid="http://schemas.microsoft.com/office/word/2016/wordml/cid" xmlns:w16se="http://schemas.microsoft.com/office/word/2015/wordml/symex" xmlns:wpg="http://schemas.microsoft.com/office/word/2010/wordprocessingGroup" xmlns:wpi="http://schemas.microsoft.com/office/word/2010/wordprocessingInk" xmlns:wne="http://schemas.microsoft.com/office/word/2006/wordml" xmlns:wps="http://schemas.microsoft.com/office/word/2010/wordprocessingShape" mc:Ignorable="w14 w15 w16se w16cid wp14">
   <w:body>
     <w:p>
       <w:pPr>
@@ -49,26 +49,18 @@
     <w:p/>
     <w:p>
       <w:pPr>
-        <w:ind w:left="-720" w:right="-720" w:firstLine="1080"/>
-        <w:jc w:val="left"/>
+        <w:ind w:left="-720" w:right="-720"/>
+        <w:jc w:val="center"/>
         <w:outlineLvl w:val="0"/>
         <w:rPr>
-          <w:sz w:val="58"/>
-        </w:rPr>
-      </w:pPr>
-      <w:proofErr w:type="spellStart"/>
-      <w:r>
-        <w:rPr>
-          <w:sz w:val="58"/>
-        </w:rPr>
-        <w:t>Ecosystemic</w:t>
-      </w:r>
-      <w:proofErr w:type="spellEnd"/>
-      <w:r>
-        <w:rPr>
-          <w:sz w:val="58"/>
-        </w:rPr>
-        <w:t xml:space="preserve"> Improvisation System no. 3</w:t>
+          <w:sz w:val="52"/>
+        </w:rPr>
+      </w:pPr>
+      <w:r>
+        <w:rPr>
+          <w:sz w:val="52"/>
+        </w:rPr>
+        <w:t>Ecosystemic Improvisation System no. 3</w:t>
       </w:r>
     </w:p>
     <w:p>
@@ -160,6 +152,8 @@
           <w:sz w:val="96"/>
         </w:rPr>
       </w:pPr>
+      <w:bookmarkStart w:id="0" w:name="_GoBack"/>
+      <w:bookmarkEnd w:id="0"/>
     </w:p>
     <w:p>
       <w:pPr>
@@ -205,42 +199,17 @@
           <w:b/>
         </w:rPr>
       </w:pPr>
-      <w:bookmarkStart w:id="0" w:name="_GoBack"/>
-      <w:proofErr w:type="spellStart"/>
       <w:r>
         <w:rPr>
           <w:b/>
         </w:rPr>
         <w:lastRenderedPageBreak/>
-        <w:t>Ecosystemic</w:t>
-      </w:r>
-      <w:proofErr w:type="spellEnd"/>
-      <w:r>
-        <w:rPr>
-          <w:b/>
-        </w:rPr>
-        <w:t xml:space="preserve"> Improvisation System no. 3</w:t>
-      </w:r>
-    </w:p>
-    <w:p>
-      <w:r>
-        <w:t xml:space="preserve">The </w:t>
-      </w:r>
-      <w:proofErr w:type="spellStart"/>
-      <w:r>
-        <w:t>Ecosystemic</w:t>
-      </w:r>
-      <w:proofErr w:type="spellEnd"/>
-      <w:r>
-        <w:t xml:space="preserve"> Improvisation Environment is a creative improvisation instrument that generates emergent music by exploring connections made in complex, feedback-based systems. This environment adapts techniques of energy relationships and </w:t>
-      </w:r>
-      <w:proofErr w:type="spellStart"/>
-      <w:r>
-        <w:t>ecosystemic</w:t>
-      </w:r>
-      <w:proofErr w:type="spellEnd"/>
-      <w:r>
-        <w:t xml:space="preserve"> balance from installation compositions of the composer’s Sonic Spaces Project. A performance in this system begins with the </w:t>
+        <w:t>Ecosystemic Improvisation System no. 3</w:t>
+      </w:r>
+    </w:p>
+    <w:p>
+      <w:r>
+        <w:t xml:space="preserve">The Ecosystemic Improvisation Environment is a creative improvisation instrument that generates emergent music by exploring connections made in complex, feedback-based systems. This environment adapts techniques of energy relationships and ecosystemic balance from installation compositions of the composer’s Sonic Spaces Project. A performance in this system begins with the </w:t>
       </w:r>
       <w:r>
         <w:t xml:space="preserve">improviser </w:t>
@@ -423,7 +392,6 @@
         <w:t>Microphone Stands</w:t>
       </w:r>
     </w:p>
-    <w:bookmarkEnd w:id="0"/>
     <w:p>
       <w:pPr>
         <w:pStyle w:val="ListParagraph"/>
@@ -439,6 +407,7 @@
         <w:rPr>
           <w:b/>
         </w:rPr>
+        <w:lastRenderedPageBreak/>
         <w:t>Performance Examples</w:t>
       </w:r>
     </w:p>
@@ -569,8 +538,8 @@
 </file>
 
 <file path=word/numbering.xml><?xml version="1.0" encoding="utf-8"?>
-<w:numbering xmlns:wpc="http://schemas.microsoft.com/office/word/2010/wordprocessingCanvas" xmlns:mo="http://schemas.microsoft.com/office/mac/office/2008/main" xmlns:mc="http://schemas.openxmlformats.org/markup-compatibility/2006" xmlns:mv="urn:schemas-microsoft-com:mac:vml" xmlns:o="urn:schemas-microsoft-com:office:office" xmlns:r="http://schemas.openxmlformats.org/officeDocument/2006/relationships" xmlns:m="http://schemas.openxmlformats.org/officeDocument/2006/math" xmlns:v="urn:schemas-microsoft-com:vml" xmlns:wp14="http://schemas.microsoft.com/office/word/2010/wordprocessingDrawing" xmlns:wp="http://schemas.openxmlformats.org/drawingml/2006/wordprocessingDrawing" xmlns:w10="urn:schemas-microsoft-com:office:word" xmlns:w="http://schemas.openxmlformats.org/wordprocessingml/2006/main" xmlns:w14="http://schemas.microsoft.com/office/word/2010/wordml" xmlns:w15="http://schemas.microsoft.com/office/word/2012/wordml" xmlns:wpg="http://schemas.microsoft.com/office/word/2010/wordprocessingGroup" xmlns:wpi="http://schemas.microsoft.com/office/word/2010/wordprocessingInk" xmlns:wne="http://schemas.microsoft.com/office/word/2006/wordml" xmlns:wps="http://schemas.microsoft.com/office/word/2010/wordprocessingShape" mc:Ignorable="w14 w15 wp14">
-  <w:abstractNum w:abstractNumId="0">
+<w:numbering xmlns:wpc="http://schemas.microsoft.com/office/word/2010/wordprocessingCanvas" xmlns:cx="http://schemas.microsoft.com/office/drawing/2014/chartex" xmlns:cx1="http://schemas.microsoft.com/office/drawing/2015/9/8/chartex" xmlns:cx2="http://schemas.microsoft.com/office/drawing/2015/10/21/chartex" xmlns:cx3="http://schemas.microsoft.com/office/drawing/2016/5/9/chartex" xmlns:cx4="http://schemas.microsoft.com/office/drawing/2016/5/10/chartex" xmlns:cx5="http://schemas.microsoft.com/office/drawing/2016/5/11/chartex" xmlns:cx6="http://schemas.microsoft.com/office/drawing/2016/5/12/chartex" xmlns:cx7="http://schemas.microsoft.com/office/drawing/2016/5/13/chartex" xmlns:cx8="http://schemas.microsoft.com/office/drawing/2016/5/14/chartex" xmlns:mc="http://schemas.openxmlformats.org/markup-compatibility/2006" xmlns:aink="http://schemas.microsoft.com/office/drawing/2016/ink" xmlns:am3d="http://schemas.microsoft.com/office/drawing/2017/model3d" xmlns:o="urn:schemas-microsoft-com:office:office" xmlns:r="http://schemas.openxmlformats.org/officeDocument/2006/relationships" xmlns:m="http://schemas.openxmlformats.org/officeDocument/2006/math" xmlns:v="urn:schemas-microsoft-com:vml" xmlns:wp14="http://schemas.microsoft.com/office/word/2010/wordprocessingDrawing" xmlns:wp="http://schemas.openxmlformats.org/drawingml/2006/wordprocessingDrawing" xmlns:w10="urn:schemas-microsoft-com:office:word" xmlns:w="http://schemas.openxmlformats.org/wordprocessingml/2006/main" xmlns:w14="http://schemas.microsoft.com/office/word/2010/wordml" xmlns:w15="http://schemas.microsoft.com/office/word/2012/wordml" xmlns:w16cid="http://schemas.microsoft.com/office/word/2016/wordml/cid" xmlns:w16se="http://schemas.microsoft.com/office/word/2015/wordml/symex" xmlns:wpg="http://schemas.microsoft.com/office/word/2010/wordprocessingGroup" xmlns:wpi="http://schemas.microsoft.com/office/word/2010/wordprocessingInk" xmlns:wne="http://schemas.microsoft.com/office/word/2006/wordml" xmlns:wps="http://schemas.microsoft.com/office/word/2010/wordprocessingShape" mc:Ignorable="w14 w15 w16se w16cid wp14">
+  <w:abstractNum w:abstractNumId="0" w15:restartNumberingAfterBreak="0">
     <w:nsid w:val="191B692C"/>
     <w:multiLevelType w:val="hybridMultilevel"/>
     <w:tmpl w:val="2DC07A70"/>
@@ -656,7 +625,7 @@
       </w:pPr>
     </w:lvl>
   </w:abstractNum>
-  <w:abstractNum w:abstractNumId="1">
+  <w:abstractNum w:abstractNumId="1" w15:restartNumberingAfterBreak="0">
     <w:nsid w:val="2D0551B3"/>
     <w:multiLevelType w:val="hybridMultilevel"/>
     <w:tmpl w:val="128E531A"/>
@@ -796,7 +765,7 @@
       </w:rPr>
     </w:lvl>
   </w:abstractNum>
-  <w:abstractNum w:abstractNumId="2">
+  <w:abstractNum w:abstractNumId="2" w15:restartNumberingAfterBreak="0">
     <w:nsid w:val="430C73DC"/>
     <w:multiLevelType w:val="hybridMultilevel"/>
     <w:tmpl w:val="8F205158"/>
@@ -908,7 +877,7 @@
       </w:rPr>
     </w:lvl>
   </w:abstractNum>
-  <w:abstractNum w:abstractNumId="3">
+  <w:abstractNum w:abstractNumId="3" w15:restartNumberingAfterBreak="0">
     <w:nsid w:val="44B355E2"/>
     <w:multiLevelType w:val="hybridMultilevel"/>
     <w:tmpl w:val="175A5958"/>
@@ -1048,7 +1017,7 @@
       </w:rPr>
     </w:lvl>
   </w:abstractNum>
-  <w:abstractNum w:abstractNumId="4">
+  <w:abstractNum w:abstractNumId="4" w15:restartNumberingAfterBreak="0">
     <w:nsid w:val="5B994CF9"/>
     <w:multiLevelType w:val="hybridMultilevel"/>
     <w:tmpl w:val="9C084418"/>
@@ -1164,7 +1133,7 @@
       </w:pPr>
     </w:lvl>
   </w:abstractNum>
-  <w:abstractNum w:abstractNumId="5">
+  <w:abstractNum w:abstractNumId="5" w15:restartNumberingAfterBreak="0">
     <w:nsid w:val="714F2810"/>
     <w:multiLevelType w:val="hybridMultilevel"/>
     <w:tmpl w:val="389AE7A4"/>
@@ -1272,7 +1241,7 @@
 </file>
 
 <file path=word/styles.xml><?xml version="1.0" encoding="utf-8"?>
-<w:styles xmlns:mc="http://schemas.openxmlformats.org/markup-compatibility/2006" xmlns:r="http://schemas.openxmlformats.org/officeDocument/2006/relationships" xmlns:w="http://schemas.openxmlformats.org/wordprocessingml/2006/main" xmlns:w14="http://schemas.microsoft.com/office/word/2010/wordml" xmlns:w15="http://schemas.microsoft.com/office/word/2012/wordml" mc:Ignorable="w14 w15">
+<w:styles xmlns:mc="http://schemas.openxmlformats.org/markup-compatibility/2006" xmlns:r="http://schemas.openxmlformats.org/officeDocument/2006/relationships" xmlns:w="http://schemas.openxmlformats.org/wordprocessingml/2006/main" xmlns:w14="http://schemas.microsoft.com/office/word/2010/wordml" xmlns:w15="http://schemas.microsoft.com/office/word/2012/wordml" xmlns:w16cid="http://schemas.microsoft.com/office/word/2016/wordml/cid" xmlns:w16se="http://schemas.microsoft.com/office/word/2015/wordml/symex" mc:Ignorable="w14 w15 w16se w16cid">
   <w:docDefaults>
     <w:rPrDefault>
       <w:rPr>
@@ -1282,7 +1251,7 @@
     </w:rPrDefault>
     <w:pPrDefault/>
   </w:docDefaults>
-  <w:latentStyles w:defLockedState="0" w:defUIPriority="99" w:defSemiHidden="0" w:defUnhideWhenUsed="0" w:defQFormat="0" w:count="382">
+  <w:latentStyles w:defLockedState="0" w:defUIPriority="99" w:defSemiHidden="0" w:defUnhideWhenUsed="0" w:defQFormat="0" w:count="375">
     <w:lsdException w:name="Normal" w:uiPriority="0" w:qFormat="1"/>
     <w:lsdException w:name="heading 1" w:uiPriority="9" w:qFormat="1"/>
     <w:lsdException w:name="heading 2" w:semiHidden="1" w:uiPriority="9" w:unhideWhenUsed="1" w:qFormat="1"/>
@@ -1439,15 +1408,6 @@
     <w:lsdException w:name="Balloon Text" w:semiHidden="1" w:unhideWhenUsed="1"/>
     <w:lsdException w:name="Table Grid" w:uiPriority="59"/>
     <w:lsdException w:name="Table Theme" w:semiHidden="1" w:unhideWhenUsed="1"/>
-    <w:lsdException w:name="Note Level 1" w:semiHidden="1" w:unhideWhenUsed="1"/>
-    <w:lsdException w:name="Note Level 2" w:semiHidden="1" w:unhideWhenUsed="1"/>
-    <w:lsdException w:name="Note Level 3" w:semiHidden="1" w:unhideWhenUsed="1"/>
-    <w:lsdException w:name="Note Level 4" w:semiHidden="1" w:unhideWhenUsed="1"/>
-    <w:lsdException w:name="Note Level 5" w:semiHidden="1" w:unhideWhenUsed="1"/>
-    <w:lsdException w:name="Note Level 6" w:semiHidden="1" w:unhideWhenUsed="1"/>
-    <w:lsdException w:name="Note Level 7" w:semiHidden="1" w:unhideWhenUsed="1"/>
-    <w:lsdException w:name="Note Level 8" w:semiHidden="1" w:unhideWhenUsed="1"/>
-    <w:lsdException w:name="Note Level 9" w:semiHidden="1" w:unhideWhenUsed="1"/>
     <w:lsdException w:name="Placeholder Text" w:semiHidden="1"/>
     <w:lsdException w:name="No Spacing" w:uiPriority="1" w:qFormat="1"/>
     <w:lsdException w:name="Light Shading" w:uiPriority="60"/>
@@ -1669,13 +1629,13 @@
   <w:style w:type="paragraph" w:default="1" w:styleId="Normal">
     <w:name w:val="Normal"/>
     <w:qFormat/>
-    <w:rsid w:val="0018716F"/>
+    <w:rsid w:val="00FA29C7"/>
     <w:pPr>
       <w:spacing w:after="120"/>
       <w:jc w:val="both"/>
     </w:pPr>
     <w:rPr>
-      <w:rFonts w:ascii="Adobe Garamond Pro" w:hAnsi="Adobe Garamond Pro"/>
+      <w:rFonts w:ascii="Palatino Linotype" w:hAnsi="Palatino Linotype"/>
       <w:sz w:val="24"/>
       <w:szCs w:val="24"/>
     </w:rPr>

</xml_diff>